<commit_message>
Add link to achievement list
</commit_message>
<xml_diff>
--- a/Corporate/CV---Guillaume-Guénard---English---Corporate.docx
+++ b/Corporate/CV---Guillaume-Guénard---English---Corporate.docx
@@ -1006,7 +1006,7 @@
       </w:r>
     </w:p>
     <w:bookmarkEnd w:id="25"/>
-    <w:bookmarkStart w:id="26" w:name="achievements"/>
+    <w:bookmarkStart w:id="27" w:name="achievements"/>
     <w:p>
       <w:pPr>
         <w:pStyle w:val="Heading2"/>
@@ -1295,14 +1295,27 @@
       </w:r>
     </w:p>
     <w:p>
+      <w:pPr>
+        <w:pStyle w:val="FirstParagraph"/>
+      </w:pPr>
+      <w:hyperlink r:id="rId26">
+        <w:r>
+          <w:rPr>
+            <w:rStyle w:val="Hyperlink"/>
+          </w:rPr>
+          <w:t xml:space="preserve">List of achievements</w:t>
+        </w:r>
+      </w:hyperlink>
+    </w:p>
+    <w:p>
       <w:r>
         <w:pict>
           <v:rect style="width:0;height:1.5pt" o:hralign="center" o:hrstd="t" o:hr="t"/>
         </w:pict>
       </w:r>
     </w:p>
-    <w:bookmarkEnd w:id="26"/>
-    <w:bookmarkStart w:id="27" w:name="awards"/>
+    <w:bookmarkEnd w:id="27"/>
+    <w:bookmarkStart w:id="28" w:name="awards"/>
     <w:p>
       <w:pPr>
         <w:pStyle w:val="Heading2"/>
@@ -1438,8 +1451,8 @@
         </w:pict>
       </w:r>
     </w:p>
-    <w:bookmarkEnd w:id="27"/>
-    <w:bookmarkStart w:id="30" w:name="X1ab840b156148f370bcc56dec41af693652905d"/>
+    <w:bookmarkEnd w:id="28"/>
+    <w:bookmarkStart w:id="31" w:name="X1ab840b156148f370bcc56dec41af693652905d"/>
     <w:p>
       <w:pPr>
         <w:pStyle w:val="Heading2"/>
@@ -1504,7 +1517,7 @@
       <w:r>
         <w:t xml:space="preserve"> </w:t>
       </w:r>
-      <w:hyperlink r:id="rId28">
+      <w:hyperlink r:id="rId29">
         <w:r>
           <w:rPr>
             <w:rStyle w:val="Hyperlink"/>
@@ -1658,7 +1671,7 @@
       <w:r>
         <w:t xml:space="preserve"> </w:t>
       </w:r>
-      <w:hyperlink r:id="rId29">
+      <w:hyperlink r:id="rId30">
         <w:r>
           <w:rPr>
             <w:rStyle w:val="Hyperlink"/>
@@ -1713,7 +1726,7 @@
         </w:pict>
       </w:r>
     </w:p>
-    <w:bookmarkEnd w:id="30"/>
+    <w:bookmarkEnd w:id="31"/>
     <w:sectPr/>
   </w:body>
 </w:document>

</xml_diff>